<commit_message>
Sync'ing newest updates to Git
</commit_message>
<xml_diff>
--- a/blog-doc/Blog.docx
+++ b/blog-doc/Blog.docx
@@ -212,7 +212,7 @@
         <w:rPr>
           <w:lang w:val="en-US"/>
         </w:rPr>
-        <w:t>5</w:t>
+        <w:t>7</w:t>
       </w:r>
       <w:r>
         <w:rPr>
@@ -407,43 +407,7 @@
         <w:rPr>
           <w:lang w:val="en-US"/>
         </w:rPr>
-        <w:t xml:space="preserve">ment, proactive maintenance to protect our </w:t>
-      </w:r>
-      <w:r>
-        <w:rPr>
-          <w:lang w:val="en-US"/>
-        </w:rPr>
-        <w:t>ever-increasing</w:t>
-      </w:r>
-      <w:r>
-        <w:rPr>
-          <w:lang w:val="en-US"/>
-        </w:rPr>
-        <w:t xml:space="preserve"> reliance in larger and larger data center due to technologies like AI, ML, RAG, etc... there are many </w:t>
-      </w:r>
-      <w:r>
-        <w:rPr>
-          <w:lang w:val="en-US"/>
-        </w:rPr>
-        <w:t>newer</w:t>
-      </w:r>
-      <w:r>
-        <w:rPr>
-          <w:lang w:val="en-US"/>
-        </w:rPr>
-        <w:t xml:space="preserve"> 3 letter </w:t>
-      </w:r>
-      <w:r>
-        <w:rPr>
-          <w:lang w:val="en-US"/>
-        </w:rPr>
-        <w:t>acronyms</w:t>
-      </w:r>
-      <w:r>
-        <w:rPr>
-          <w:lang w:val="en-US"/>
-        </w:rPr>
-        <w:t xml:space="preserve"> if you go looking.</w:t>
+        <w:t>ment, proactive maintenance to protect our ever-increasing reliance in larger and larger data center due to technologies like AI, ML, RAG, etc... there are many newer 3 letter acronyms if you go looking.</w:t>
       </w:r>
     </w:p>
     <w:p>
@@ -747,19 +711,7 @@
         <w:rPr>
           <w:lang w:val="en-US"/>
         </w:rPr>
-        <w:t xml:space="preserve">Write an </w:t>
-      </w:r>
-      <w:r>
-        <w:rPr>
-          <w:lang w:val="en-US"/>
-        </w:rPr>
-        <w:t>A</w:t>
-      </w:r>
-      <w:r>
-        <w:rPr>
-          <w:lang w:val="en-US"/>
-        </w:rPr>
-        <w:t>pache Flink SNMP source connector, and then project 3,</w:t>
+        <w:t>Write an Apache Flink SNMP source connector, and then project 3,</w:t>
       </w:r>
     </w:p>
     <w:p>
@@ -785,43 +737,7 @@
         <w:rPr>
           <w:lang w:val="en-US"/>
         </w:rPr>
-        <w:t xml:space="preserve">The ability to load SNMP MIB files into </w:t>
-      </w:r>
-      <w:r>
-        <w:rPr>
-          <w:lang w:val="en-US"/>
-        </w:rPr>
-        <w:t>a</w:t>
-      </w:r>
-      <w:r>
-        <w:rPr>
-          <w:lang w:val="en-US"/>
-        </w:rPr>
-        <w:t xml:space="preserve"> designated table to be </w:t>
-      </w:r>
-      <w:r>
-        <w:rPr>
-          <w:lang w:val="en-US"/>
-        </w:rPr>
-        <w:t>accessible</w:t>
-      </w:r>
-      <w:r>
-        <w:rPr>
-          <w:lang w:val="en-US"/>
-        </w:rPr>
-        <w:t xml:space="preserve"> via our </w:t>
-      </w:r>
-      <w:r>
-        <w:rPr>
-          <w:lang w:val="en-US"/>
-        </w:rPr>
-        <w:t>A</w:t>
-      </w:r>
-      <w:r>
-        <w:rPr>
-          <w:lang w:val="en-US"/>
-        </w:rPr>
-        <w:t xml:space="preserve">pache Flink/Apache Fluss stack. This will be done using </w:t>
+        <w:t xml:space="preserve">The ability to load SNMP MIB files into a designated table to be accessible via our Apache Flink/Apache Fluss stack. This will be done using </w:t>
       </w:r>
       <w:hyperlink r:id="rId10" w:history="1">
         <w:proofErr w:type="spellStart"/>
@@ -1967,7 +1883,19 @@
     <w:p/>
     <w:p>
       <w:r>
-        <w:t xml:space="preserve">This is accomplished using the following Flink </w:t>
+        <w:t xml:space="preserve">This is </w:t>
+      </w:r>
+      <w:r>
+        <w:t>above flow is accomplished</w:t>
+      </w:r>
+      <w:r>
+        <w:t xml:space="preserve"> using the </w:t>
+      </w:r>
+      <w:r>
+        <w:t>below</w:t>
+      </w:r>
+      <w:r>
+        <w:t xml:space="preserve"> Flink </w:t>
       </w:r>
       <w:r>
         <w:t>SQL</w:t>
@@ -1976,10 +1904,31 @@
         <w:t>.</w:t>
       </w:r>
       <w:r>
-        <w:t xml:space="preserve"> You will find there are 3 create sections in the below SQL script. One for each region.</w:t>
-      </w:r>
-      <w:r>
-        <w:t xml:space="preserve"> This will use our Apache Flink MQTT Source Connector as created in our other blog.</w:t>
+        <w:t xml:space="preserve"> You will find there are 3 </w:t>
+      </w:r>
+      <w:r>
+        <w:t>SQL</w:t>
+      </w:r>
+      <w:r>
+        <w:t xml:space="preserve"> files, one for various agents to poll using GET method, a 2</w:t>
+      </w:r>
+      <w:r>
+        <w:rPr>
+          <w:vertAlign w:val="superscript"/>
+        </w:rPr>
+        <w:t>nd</w:t>
+      </w:r>
+      <w:r>
+        <w:t xml:space="preserve"> to execute a WALK on and the last is either GET or WALK, but using SNMPv3. </w:t>
+      </w:r>
+      <w:r>
+        <w:t xml:space="preserve">This will use our Apache Flink </w:t>
+      </w:r>
+      <w:r>
+        <w:t>SNMP</w:t>
+      </w:r>
+      <w:r>
+        <w:t xml:space="preserve"> Source Connector as created in our other blog.</w:t>
       </w:r>
     </w:p>
     <w:p/>
@@ -4031,7 +3980,7 @@
         </w:rPr>
         <w:lastRenderedPageBreak/>
         <w:drawing>
-          <wp:inline distT="0" distB="0" distL="0" distR="0" wp14:anchorId="1DEDF5F2" wp14:editId="6CBDDEED">
+          <wp:inline distT="0" distB="0" distL="0" distR="0" wp14:anchorId="1DEDF5F2" wp14:editId="3F8BF3E2">
             <wp:extent cx="5943600" cy="1873250"/>
             <wp:effectExtent l="0" t="0" r="0" b="6350"/>
             <wp:docPr id="1283768771" name="Picture 4"/>

</xml_diff>

<commit_message>
Update README.md with details as related for MIB Parser
</commit_message>
<xml_diff>
--- a/blog-doc/Blog.docx
+++ b/blog-doc/Blog.docx
@@ -737,24 +737,42 @@
         <w:rPr>
           <w:lang w:val="en-US"/>
         </w:rPr>
-        <w:t xml:space="preserve">The ability to load SNMP MIB files into a designated table to be accessible via our Apache Flink/Apache Fluss stack. This will be done using </w:t>
+        <w:t xml:space="preserve">The ability to load SNMP MIB files into a designated table to be accessible via our Apache Flink/Apache Fluss stack. </w:t>
+      </w:r>
+      <w:r>
+        <w:rPr>
+          <w:lang w:val="en-US"/>
+        </w:rPr>
+        <w:t xml:space="preserve">A </w:t>
       </w:r>
       <w:hyperlink r:id="rId10" w:history="1">
-        <w:proofErr w:type="spellStart"/>
         <w:r>
           <w:rPr>
             <w:rStyle w:val="Hyperlink"/>
             <w:lang w:val="en-US"/>
           </w:rPr>
-          <w:t>Mibble</w:t>
+          <w:t>SNMP MIB Parser</w:t>
         </w:r>
-        <w:proofErr w:type="spellEnd"/>
       </w:hyperlink>
       <w:r>
         <w:rPr>
           <w:lang w:val="en-US"/>
         </w:rPr>
-        <w:t xml:space="preserve"> library</w:t>
+        <w:t xml:space="preserve"> was written using Python using the </w:t>
+      </w:r>
+      <w:proofErr w:type="spellStart"/>
+      <w:r>
+        <w:rPr>
+          <w:lang w:val="en-US"/>
+        </w:rPr>
+        <w:t>PySNMP</w:t>
+      </w:r>
+      <w:proofErr w:type="spellEnd"/>
+      <w:r>
+        <w:rPr>
+          <w:lang w:val="en-US"/>
+        </w:rPr>
+        <w:t xml:space="preserve"> Python Package</w:t>
       </w:r>
       <w:r>
         <w:rPr>
@@ -3980,7 +3998,7 @@
         </w:rPr>
         <w:lastRenderedPageBreak/>
         <w:drawing>
-          <wp:inline distT="0" distB="0" distL="0" distR="0" wp14:anchorId="1DEDF5F2" wp14:editId="3F8BF3E2">
+          <wp:inline distT="0" distB="0" distL="0" distR="0" wp14:anchorId="1DEDF5F2" wp14:editId="4BCDA6A3">
             <wp:extent cx="5943600" cy="1873250"/>
             <wp:effectExtent l="0" t="0" r="0" b="6350"/>
             <wp:docPr id="1283768771" name="Picture 4"/>

</xml_diff>